<commit_message>
Add Testing and Commissioning Report functionality with K-Factor calculations and checklist integration
</commit_message>
<xml_diff>
--- a/Templates/Report Letter Head.docx
+++ b/Templates/Report Letter Head.docx
@@ -4,12 +4,8 @@
   <w:body>
     <w:p/>
     <w:sectPr>
-      <w:headerReference w:type="even" r:id="rId6"/>
-      <w:headerReference w:type="default" r:id="rId7"/>
-      <w:footerReference w:type="even" r:id="rId8"/>
-      <w:footerReference w:type="default" r:id="rId9"/>
-      <w:headerReference w:type="first" r:id="rId10"/>
-      <w:footerReference w:type="first" r:id="rId11"/>
+      <w:headerReference w:type="default" r:id="rId6"/>
+      <w:footerReference w:type="default" r:id="rId7"/>
       <w:pgSz w:w="12240" w:h="15840"/>
       <w:pgMar w:top="1440" w:right="1440" w:bottom="1440" w:left="1440" w:header="720" w:footer="720" w:gutter="0"/>
       <w:cols w:space="720"/>
@@ -48,16 +44,6 @@
 <w:ftr xmlns:wpc="http://schemas.microsoft.com/office/word/2010/wordprocessingCanvas" xmlns:cx="http://schemas.microsoft.com/office/drawing/2014/chartex" xmlns:cx1="http://schemas.microsoft.com/office/drawing/2015/9/8/chartex" xmlns:cx2="http://schemas.microsoft.com/office/drawing/2015/10/21/chartex" xmlns:cx3="http://schemas.microsoft.com/office/drawing/2016/5/9/chartex" xmlns:cx4="http://schemas.microsoft.com/office/drawing/2016/5/10/chartex" xmlns:cx5="http://schemas.microsoft.com/office/drawing/2016/5/11/chartex" xmlns:cx6="http://schemas.microsoft.com/office/drawing/2016/5/12/chartex" xmlns:cx7="http://schemas.microsoft.com/office/drawing/2016/5/13/chartex" xmlns:cx8="http://schemas.microsoft.com/office/drawing/2016/5/14/chartex" xmlns:mc="http://schemas.openxmlformats.org/markup-compatibility/2006" xmlns:aink="http://schemas.microsoft.com/office/drawing/2016/ink" xmlns:am3d="http://schemas.microsoft.com/office/drawing/2017/model3d" xmlns:o="urn:schemas-microsoft-com:office:office" xmlns:oel="http://schemas.microsoft.com/office/2019/extlst" xmlns:r="http://schemas.openxmlformats.org/officeDocument/2006/relationships" xmlns:m="http://schemas.openxmlformats.org/officeDocument/2006/math" xmlns:v="urn:schemas-microsoft-com:vml" xmlns:wp14="http://schemas.microsoft.com/office/word/2010/wordprocessingDrawing" xmlns:wp="http://schemas.openxmlformats.org/drawingml/2006/wordprocessingDrawing" xmlns:w10="urn:schemas-microsoft-com:office:word" xmlns:w="http://schemas.openxmlformats.org/wordprocessingml/2006/main" xmlns:w14="http://schemas.microsoft.com/office/word/2010/wordml" xmlns:w15="http://schemas.microsoft.com/office/word/2012/wordml" xmlns:w16cex="http://schemas.microsoft.com/office/word/2018/wordml/cex" xmlns:w16cid="http://schemas.microsoft.com/office/word/2016/wordml/cid" xmlns:w16="http://schemas.microsoft.com/office/word/2018/wordml" xmlns:w16du="http://schemas.microsoft.com/office/word/2023/wordml/word16du" xmlns:w16sdtdh="http://schemas.microsoft.com/office/word/2020/wordml/sdtdatahash" xmlns:w16sdtfl="http://schemas.microsoft.com/office/word/2024/wordml/sdtformatlock" xmlns:w16se="http://schemas.microsoft.com/office/word/2015/wordml/symex" xmlns:wpg="http://schemas.microsoft.com/office/word/2010/wordprocessingGroup" xmlns:wpi="http://schemas.microsoft.com/office/word/2010/wordprocessingInk" xmlns:wne="http://schemas.microsoft.com/office/word/2006/wordml" xmlns:wps="http://schemas.microsoft.com/office/word/2010/wordprocessingShape" mc:Ignorable="w14 w15 w16se w16cid w16 w16cex w16sdtdh w16sdtfl w16du wp14">
   <w:p>
     <w:pPr>
-      <w:pStyle w:val="Footer"/>
-    </w:pPr>
-  </w:p>
-</w:ftr>
-</file>
-
-<file path=word/footer2.xml><?xml version="1.0" encoding="utf-8"?>
-<w:ftr xmlns:wpc="http://schemas.microsoft.com/office/word/2010/wordprocessingCanvas" xmlns:cx="http://schemas.microsoft.com/office/drawing/2014/chartex" xmlns:cx1="http://schemas.microsoft.com/office/drawing/2015/9/8/chartex" xmlns:cx2="http://schemas.microsoft.com/office/drawing/2015/10/21/chartex" xmlns:cx3="http://schemas.microsoft.com/office/drawing/2016/5/9/chartex" xmlns:cx4="http://schemas.microsoft.com/office/drawing/2016/5/10/chartex" xmlns:cx5="http://schemas.microsoft.com/office/drawing/2016/5/11/chartex" xmlns:cx6="http://schemas.microsoft.com/office/drawing/2016/5/12/chartex" xmlns:cx7="http://schemas.microsoft.com/office/drawing/2016/5/13/chartex" xmlns:cx8="http://schemas.microsoft.com/office/drawing/2016/5/14/chartex" xmlns:mc="http://schemas.openxmlformats.org/markup-compatibility/2006" xmlns:aink="http://schemas.microsoft.com/office/drawing/2016/ink" xmlns:am3d="http://schemas.microsoft.com/office/drawing/2017/model3d" xmlns:o="urn:schemas-microsoft-com:office:office" xmlns:oel="http://schemas.microsoft.com/office/2019/extlst" xmlns:r="http://schemas.openxmlformats.org/officeDocument/2006/relationships" xmlns:m="http://schemas.openxmlformats.org/officeDocument/2006/math" xmlns:v="urn:schemas-microsoft-com:vml" xmlns:wp14="http://schemas.microsoft.com/office/word/2010/wordprocessingDrawing" xmlns:wp="http://schemas.openxmlformats.org/drawingml/2006/wordprocessingDrawing" xmlns:w10="urn:schemas-microsoft-com:office:word" xmlns:w="http://schemas.openxmlformats.org/wordprocessingml/2006/main" xmlns:w14="http://schemas.microsoft.com/office/word/2010/wordml" xmlns:w15="http://schemas.microsoft.com/office/word/2012/wordml" xmlns:w16cex="http://schemas.microsoft.com/office/word/2018/wordml/cex" xmlns:w16cid="http://schemas.microsoft.com/office/word/2016/wordml/cid" xmlns:w16="http://schemas.microsoft.com/office/word/2018/wordml" xmlns:w16du="http://schemas.microsoft.com/office/word/2023/wordml/word16du" xmlns:w16sdtdh="http://schemas.microsoft.com/office/word/2020/wordml/sdtdatahash" xmlns:w16sdtfl="http://schemas.microsoft.com/office/word/2024/wordml/sdtformatlock" xmlns:w16se="http://schemas.microsoft.com/office/word/2015/wordml/symex" xmlns:wpg="http://schemas.microsoft.com/office/word/2010/wordprocessingGroup" xmlns:wpi="http://schemas.microsoft.com/office/word/2010/wordprocessingInk" xmlns:wne="http://schemas.microsoft.com/office/word/2006/wordml" xmlns:wps="http://schemas.microsoft.com/office/word/2010/wordprocessingShape" mc:Ignorable="w14 w15 w16se w16cid w16 w16cex w16sdtdh w16sdtfl w16du wp14">
-  <w:p>
-    <w:pPr>
       <w:pStyle w:val="Table"/>
       <w:ind w:right="104"/>
       <w:rPr>
@@ -181,10 +167,10 @@
         <w:lang w:val="fr-FR"/>
       </w:rPr>
       <w:drawing>
-        <wp:anchor distT="0" distB="0" distL="114300" distR="114300" simplePos="0" relativeHeight="251659264" behindDoc="0" locked="0" layoutInCell="1" allowOverlap="1" wp14:anchorId="1713C97D" wp14:editId="6C2E8669">
+        <wp:anchor distT="0" distB="0" distL="114300" distR="114300" simplePos="0" relativeHeight="251659264" behindDoc="0" locked="0" layoutInCell="1" allowOverlap="1" wp14:anchorId="1713C97D" wp14:editId="48FFCC60">
           <wp:simplePos x="0" y="0"/>
           <wp:positionH relativeFrom="column">
-            <wp:posOffset>4911988</wp:posOffset>
+            <wp:posOffset>5126878</wp:posOffset>
           </wp:positionH>
           <wp:positionV relativeFrom="paragraph">
             <wp:posOffset>59690</wp:posOffset>
@@ -579,16 +565,6 @@
 </w:ftr>
 </file>
 
-<file path=word/footer3.xml><?xml version="1.0" encoding="utf-8"?>
-<w:ftr xmlns:wpc="http://schemas.microsoft.com/office/word/2010/wordprocessingCanvas" xmlns:cx="http://schemas.microsoft.com/office/drawing/2014/chartex" xmlns:cx1="http://schemas.microsoft.com/office/drawing/2015/9/8/chartex" xmlns:cx2="http://schemas.microsoft.com/office/drawing/2015/10/21/chartex" xmlns:cx3="http://schemas.microsoft.com/office/drawing/2016/5/9/chartex" xmlns:cx4="http://schemas.microsoft.com/office/drawing/2016/5/10/chartex" xmlns:cx5="http://schemas.microsoft.com/office/drawing/2016/5/11/chartex" xmlns:cx6="http://schemas.microsoft.com/office/drawing/2016/5/12/chartex" xmlns:cx7="http://schemas.microsoft.com/office/drawing/2016/5/13/chartex" xmlns:cx8="http://schemas.microsoft.com/office/drawing/2016/5/14/chartex" xmlns:mc="http://schemas.openxmlformats.org/markup-compatibility/2006" xmlns:aink="http://schemas.microsoft.com/office/drawing/2016/ink" xmlns:am3d="http://schemas.microsoft.com/office/drawing/2017/model3d" xmlns:o="urn:schemas-microsoft-com:office:office" xmlns:oel="http://schemas.microsoft.com/office/2019/extlst" xmlns:r="http://schemas.openxmlformats.org/officeDocument/2006/relationships" xmlns:m="http://schemas.openxmlformats.org/officeDocument/2006/math" xmlns:v="urn:schemas-microsoft-com:vml" xmlns:wp14="http://schemas.microsoft.com/office/word/2010/wordprocessingDrawing" xmlns:wp="http://schemas.openxmlformats.org/drawingml/2006/wordprocessingDrawing" xmlns:w10="urn:schemas-microsoft-com:office:word" xmlns:w="http://schemas.openxmlformats.org/wordprocessingml/2006/main" xmlns:w14="http://schemas.microsoft.com/office/word/2010/wordml" xmlns:w15="http://schemas.microsoft.com/office/word/2012/wordml" xmlns:w16cex="http://schemas.microsoft.com/office/word/2018/wordml/cex" xmlns:w16cid="http://schemas.microsoft.com/office/word/2016/wordml/cid" xmlns:w16="http://schemas.microsoft.com/office/word/2018/wordml" xmlns:w16du="http://schemas.microsoft.com/office/word/2023/wordml/word16du" xmlns:w16sdtdh="http://schemas.microsoft.com/office/word/2020/wordml/sdtdatahash" xmlns:w16sdtfl="http://schemas.microsoft.com/office/word/2024/wordml/sdtformatlock" xmlns:w16se="http://schemas.microsoft.com/office/word/2015/wordml/symex" xmlns:wpg="http://schemas.microsoft.com/office/word/2010/wordprocessingGroup" xmlns:wpi="http://schemas.microsoft.com/office/word/2010/wordprocessingInk" xmlns:wne="http://schemas.microsoft.com/office/word/2006/wordml" xmlns:wps="http://schemas.microsoft.com/office/word/2010/wordprocessingShape" mc:Ignorable="w14 w15 w16se w16cid w16 w16cex w16sdtdh w16sdtfl w16du wp14">
-  <w:p>
-    <w:pPr>
-      <w:pStyle w:val="Footer"/>
-    </w:pPr>
-  </w:p>
-</w:ftr>
-</file>
-
 <file path=word/footnotes.xml><?xml version="1.0" encoding="utf-8"?>
 <w:footnotes xmlns:wpc="http://schemas.microsoft.com/office/word/2010/wordprocessingCanvas" xmlns:cx="http://schemas.microsoft.com/office/drawing/2014/chartex" xmlns:cx1="http://schemas.microsoft.com/office/drawing/2015/9/8/chartex" xmlns:cx2="http://schemas.microsoft.com/office/drawing/2015/10/21/chartex" xmlns:cx3="http://schemas.microsoft.com/office/drawing/2016/5/9/chartex" xmlns:cx4="http://schemas.microsoft.com/office/drawing/2016/5/10/chartex" xmlns:cx5="http://schemas.microsoft.com/office/drawing/2016/5/11/chartex" xmlns:cx6="http://schemas.microsoft.com/office/drawing/2016/5/12/chartex" xmlns:cx7="http://schemas.microsoft.com/office/drawing/2016/5/13/chartex" xmlns:cx8="http://schemas.microsoft.com/office/drawing/2016/5/14/chartex" xmlns:mc="http://schemas.openxmlformats.org/markup-compatibility/2006" xmlns:aink="http://schemas.microsoft.com/office/drawing/2016/ink" xmlns:am3d="http://schemas.microsoft.com/office/drawing/2017/model3d" xmlns:o="urn:schemas-microsoft-com:office:office" xmlns:oel="http://schemas.microsoft.com/office/2019/extlst" xmlns:r="http://schemas.openxmlformats.org/officeDocument/2006/relationships" xmlns:m="http://schemas.openxmlformats.org/officeDocument/2006/math" xmlns:v="urn:schemas-microsoft-com:vml" xmlns:wp14="http://schemas.microsoft.com/office/word/2010/wordprocessingDrawing" xmlns:wp="http://schemas.openxmlformats.org/drawingml/2006/wordprocessingDrawing" xmlns:w10="urn:schemas-microsoft-com:office:word" xmlns:w="http://schemas.openxmlformats.org/wordprocessingml/2006/main" xmlns:w14="http://schemas.microsoft.com/office/word/2010/wordml" xmlns:w15="http://schemas.microsoft.com/office/word/2012/wordml" xmlns:w16cex="http://schemas.microsoft.com/office/word/2018/wordml/cex" xmlns:w16cid="http://schemas.microsoft.com/office/word/2016/wordml/cid" xmlns:w16="http://schemas.microsoft.com/office/word/2018/wordml" xmlns:w16du="http://schemas.microsoft.com/office/word/2023/wordml/word16du" xmlns:w16sdtdh="http://schemas.microsoft.com/office/word/2020/wordml/sdtdatahash" xmlns:w16sdtfl="http://schemas.microsoft.com/office/word/2024/wordml/sdtformatlock" xmlns:w16se="http://schemas.microsoft.com/office/word/2015/wordml/symex" xmlns:wpg="http://schemas.microsoft.com/office/word/2010/wordprocessingGroup" xmlns:wpi="http://schemas.microsoft.com/office/word/2010/wordprocessingInk" xmlns:wne="http://schemas.microsoft.com/office/word/2006/wordml" xmlns:wps="http://schemas.microsoft.com/office/word/2010/wordprocessingShape" mc:Ignorable="w14 w15 w16se w16cid w16 w16cex w16sdtdh w16sdtfl w16du wp14">
   <w:footnote w:type="separator" w:id="-1">
@@ -620,29 +596,19 @@
     <w:pPr>
       <w:pStyle w:val="Header"/>
     </w:pPr>
-  </w:p>
-</w:hdr>
-</file>
-
-<file path=word/header2.xml><?xml version="1.0" encoding="utf-8"?>
-<w:hdr xmlns:wpc="http://schemas.microsoft.com/office/word/2010/wordprocessingCanvas" xmlns:cx="http://schemas.microsoft.com/office/drawing/2014/chartex" xmlns:cx1="http://schemas.microsoft.com/office/drawing/2015/9/8/chartex" xmlns:cx2="http://schemas.microsoft.com/office/drawing/2015/10/21/chartex" xmlns:cx3="http://schemas.microsoft.com/office/drawing/2016/5/9/chartex" xmlns:cx4="http://schemas.microsoft.com/office/drawing/2016/5/10/chartex" xmlns:cx5="http://schemas.microsoft.com/office/drawing/2016/5/11/chartex" xmlns:cx6="http://schemas.microsoft.com/office/drawing/2016/5/12/chartex" xmlns:cx7="http://schemas.microsoft.com/office/drawing/2016/5/13/chartex" xmlns:cx8="http://schemas.microsoft.com/office/drawing/2016/5/14/chartex" xmlns:mc="http://schemas.openxmlformats.org/markup-compatibility/2006" xmlns:aink="http://schemas.microsoft.com/office/drawing/2016/ink" xmlns:am3d="http://schemas.microsoft.com/office/drawing/2017/model3d" xmlns:o="urn:schemas-microsoft-com:office:office" xmlns:oel="http://schemas.microsoft.com/office/2019/extlst" xmlns:r="http://schemas.openxmlformats.org/officeDocument/2006/relationships" xmlns:m="http://schemas.openxmlformats.org/officeDocument/2006/math" xmlns:v="urn:schemas-microsoft-com:vml" xmlns:wp14="http://schemas.microsoft.com/office/word/2010/wordprocessingDrawing" xmlns:wp="http://schemas.openxmlformats.org/drawingml/2006/wordprocessingDrawing" xmlns:w10="urn:schemas-microsoft-com:office:word" xmlns:w="http://schemas.openxmlformats.org/wordprocessingml/2006/main" xmlns:w14="http://schemas.microsoft.com/office/word/2010/wordml" xmlns:w15="http://schemas.microsoft.com/office/word/2012/wordml" xmlns:w16cex="http://schemas.microsoft.com/office/word/2018/wordml/cex" xmlns:w16cid="http://schemas.microsoft.com/office/word/2016/wordml/cid" xmlns:w16="http://schemas.microsoft.com/office/word/2018/wordml" xmlns:w16du="http://schemas.microsoft.com/office/word/2023/wordml/word16du" xmlns:w16sdtdh="http://schemas.microsoft.com/office/word/2020/wordml/sdtdatahash" xmlns:w16sdtfl="http://schemas.microsoft.com/office/word/2024/wordml/sdtformatlock" xmlns:w16se="http://schemas.microsoft.com/office/word/2015/wordml/symex" xmlns:wpg="http://schemas.microsoft.com/office/word/2010/wordprocessingGroup" xmlns:wpi="http://schemas.microsoft.com/office/word/2010/wordprocessingInk" xmlns:wne="http://schemas.microsoft.com/office/word/2006/wordml" xmlns:wps="http://schemas.microsoft.com/office/word/2010/wordprocessingShape" mc:Ignorable="w14 w15 w16se w16cid w16 w16cex w16sdtdh w16sdtfl w16du wp14">
-  <w:p>
-    <w:pPr>
-      <w:pStyle w:val="Header"/>
-    </w:pPr>
     <w:r>
       <w:rPr>
         <w:noProof/>
         <w:lang w:val="fr-FR"/>
       </w:rPr>
       <w:drawing>
-        <wp:anchor distT="0" distB="0" distL="114300" distR="114300" simplePos="0" relativeHeight="251661312" behindDoc="0" locked="0" layoutInCell="1" allowOverlap="1" wp14:anchorId="15BB93B3" wp14:editId="25FD0758">
+        <wp:anchor distT="0" distB="0" distL="114300" distR="114300" simplePos="0" relativeHeight="251661312" behindDoc="0" locked="0" layoutInCell="1" allowOverlap="1" wp14:anchorId="15BB93B3" wp14:editId="70A05968">
           <wp:simplePos x="0" y="0"/>
           <wp:positionH relativeFrom="column">
-            <wp:posOffset>5033176</wp:posOffset>
+            <wp:posOffset>5127139</wp:posOffset>
           </wp:positionH>
           <wp:positionV relativeFrom="paragraph">
-            <wp:posOffset>-135172</wp:posOffset>
+            <wp:posOffset>-134620</wp:posOffset>
           </wp:positionV>
           <wp:extent cx="1337310" cy="292100"/>
           <wp:effectExtent l="0" t="0" r="0" b="0"/>
@@ -695,16 +661,6 @@
         </wp:anchor>
       </w:drawing>
     </w:r>
-  </w:p>
-</w:hdr>
-</file>
-
-<file path=word/header3.xml><?xml version="1.0" encoding="utf-8"?>
-<w:hdr xmlns:wpc="http://schemas.microsoft.com/office/word/2010/wordprocessingCanvas" xmlns:cx="http://schemas.microsoft.com/office/drawing/2014/chartex" xmlns:cx1="http://schemas.microsoft.com/office/drawing/2015/9/8/chartex" xmlns:cx2="http://schemas.microsoft.com/office/drawing/2015/10/21/chartex" xmlns:cx3="http://schemas.microsoft.com/office/drawing/2016/5/9/chartex" xmlns:cx4="http://schemas.microsoft.com/office/drawing/2016/5/10/chartex" xmlns:cx5="http://schemas.microsoft.com/office/drawing/2016/5/11/chartex" xmlns:cx6="http://schemas.microsoft.com/office/drawing/2016/5/12/chartex" xmlns:cx7="http://schemas.microsoft.com/office/drawing/2016/5/13/chartex" xmlns:cx8="http://schemas.microsoft.com/office/drawing/2016/5/14/chartex" xmlns:mc="http://schemas.openxmlformats.org/markup-compatibility/2006" xmlns:aink="http://schemas.microsoft.com/office/drawing/2016/ink" xmlns:am3d="http://schemas.microsoft.com/office/drawing/2017/model3d" xmlns:o="urn:schemas-microsoft-com:office:office" xmlns:oel="http://schemas.microsoft.com/office/2019/extlst" xmlns:r="http://schemas.openxmlformats.org/officeDocument/2006/relationships" xmlns:m="http://schemas.openxmlformats.org/officeDocument/2006/math" xmlns:v="urn:schemas-microsoft-com:vml" xmlns:wp14="http://schemas.microsoft.com/office/word/2010/wordprocessingDrawing" xmlns:wp="http://schemas.openxmlformats.org/drawingml/2006/wordprocessingDrawing" xmlns:w10="urn:schemas-microsoft-com:office:word" xmlns:w="http://schemas.openxmlformats.org/wordprocessingml/2006/main" xmlns:w14="http://schemas.microsoft.com/office/word/2010/wordml" xmlns:w15="http://schemas.microsoft.com/office/word/2012/wordml" xmlns:w16cex="http://schemas.microsoft.com/office/word/2018/wordml/cex" xmlns:w16cid="http://schemas.microsoft.com/office/word/2016/wordml/cid" xmlns:w16="http://schemas.microsoft.com/office/word/2018/wordml" xmlns:w16du="http://schemas.microsoft.com/office/word/2023/wordml/word16du" xmlns:w16sdtdh="http://schemas.microsoft.com/office/word/2020/wordml/sdtdatahash" xmlns:w16sdtfl="http://schemas.microsoft.com/office/word/2024/wordml/sdtformatlock" xmlns:w16se="http://schemas.microsoft.com/office/word/2015/wordml/symex" xmlns:wpg="http://schemas.microsoft.com/office/word/2010/wordprocessingGroup" xmlns:wpi="http://schemas.microsoft.com/office/word/2010/wordprocessingInk" xmlns:wne="http://schemas.microsoft.com/office/word/2006/wordml" xmlns:wps="http://schemas.microsoft.com/office/word/2010/wordprocessingShape" mc:Ignorable="w14 w15 w16se w16cid w16 w16cex w16sdtdh w16sdtfl w16du wp14">
-  <w:p>
-    <w:pPr>
-      <w:pStyle w:val="Header"/>
-    </w:pPr>
   </w:p>
 </w:hdr>
 </file>

</xml_diff>

<commit_message>
Initial commit for UAE Service MVP
- Modified Report Letter Head template
- Set up repository for UAE Service deployment

🤖 Generated with Claude Code

Co-Authored-By: Claude <noreply@anthropic.com>
</commit_message>
<xml_diff>
--- a/Templates/Report Letter Head.docx
+++ b/Templates/Report Letter Head.docx
@@ -52,133 +52,22 @@
     </w:pPr>
     <w:r>
       <w:rPr>
-        <w:lang w:val="fr-FR"/>
-      </w:rPr>
-      <w:t>Halt</w:t>
-    </w:r>
-    <w:r>
-      <w:rPr>
-        <w:lang w:val="fr-FR"/>
-      </w:rPr>
-      <w:t>on Middle East LTD</w:t>
-    </w:r>
-    <w:r>
-      <w:rPr>
-        <w:lang w:val="fr-FR"/>
-      </w:rPr>
-      <w:tab/>
-    </w:r>
-    <w:r>
-      <w:rPr>
-        <w:lang w:val="fr-FR"/>
-      </w:rPr>
-      <w:tab/>
-    </w:r>
-    <w:r>
-      <w:rPr>
-        <w:lang w:val="fr-FR"/>
-      </w:rPr>
-      <w:tab/>
-    </w:r>
-    <w:r>
-      <w:rPr>
-        <w:lang w:val="fr-FR"/>
-      </w:rPr>
-      <w:tab/>
-    </w:r>
-    <w:r>
-      <w:rPr>
-        <w:rtl/>
-        <w:lang w:val="fr-FR"/>
-      </w:rPr>
-      <w:t xml:space="preserve">شركة </w:t>
-    </w:r>
-    <w:proofErr w:type="spellStart"/>
-    <w:r>
-      <w:rPr>
-        <w:rtl/>
-        <w:lang w:val="fr-FR"/>
-      </w:rPr>
-      <w:t>هالتون</w:t>
-    </w:r>
-    <w:proofErr w:type="spellEnd"/>
-    <w:r>
-      <w:rPr>
-        <w:rtl/>
-        <w:lang w:val="fr-FR"/>
-      </w:rPr>
-      <w:t xml:space="preserve"> ميدل ايست المحدود</w:t>
-    </w:r>
-    <w:r>
-      <w:rPr>
-        <w:rFonts w:hint="cs"/>
-        <w:rtl/>
-        <w:lang w:val="fr-FR"/>
-      </w:rPr>
-      <w:t xml:space="preserve">ة     </w:t>
-    </w:r>
-  </w:p>
-  <w:p>
-    <w:pPr>
-      <w:pStyle w:val="Table"/>
-      <w:ind w:right="104"/>
-      <w:rPr>
-        <w:rtl/>
-        <w:lang w:val="fr-FR"/>
-      </w:rPr>
-    </w:pPr>
-    <w:r>
-      <w:rPr>
-        <w:lang w:val="fr-FR"/>
-      </w:rPr>
-      <w:t>Zip Code 23218, 2163 Building 7571</w:t>
-    </w:r>
-    <w:r>
-      <w:rPr>
-        <w:lang w:val="fr-FR"/>
-      </w:rPr>
-      <w:tab/>
-    </w:r>
-    <w:r>
-      <w:rPr>
-        <w:lang w:val="fr-FR"/>
-      </w:rPr>
-      <w:tab/>
-    </w:r>
-    <w:r>
-      <w:rPr>
-        <w:rtl/>
-        <w:lang w:val="fr-FR"/>
-      </w:rPr>
-      <w:t>الرمز البريدي. 23218, 2163 رقم المبنى 7571</w:t>
-    </w:r>
-  </w:p>
-  <w:p>
-    <w:pPr>
-      <w:pStyle w:val="Table"/>
-      <w:ind w:right="104"/>
-      <w:rPr>
-        <w:lang w:val="fr-FR"/>
-      </w:rPr>
-    </w:pPr>
-    <w:r>
-      <w:rPr>
         <w:noProof/>
         <w:lang w:val="fr-FR"/>
       </w:rPr>
       <w:drawing>
-        <wp:anchor distT="0" distB="0" distL="114300" distR="114300" simplePos="0" relativeHeight="251659264" behindDoc="0" locked="0" layoutInCell="1" allowOverlap="1" wp14:anchorId="1713C97D" wp14:editId="48FFCC60">
+        <wp:anchor distT="0" distB="0" distL="114300" distR="114300" simplePos="0" relativeHeight="251663360" behindDoc="0" locked="0" layoutInCell="1" allowOverlap="1" wp14:anchorId="08D9B315" wp14:editId="6A1994E5">
           <wp:simplePos x="0" y="0"/>
           <wp:positionH relativeFrom="column">
-            <wp:posOffset>5126878</wp:posOffset>
+            <wp:posOffset>5203825</wp:posOffset>
           </wp:positionH>
           <wp:positionV relativeFrom="paragraph">
-            <wp:posOffset>59690</wp:posOffset>
+            <wp:posOffset>136525</wp:posOffset>
           </wp:positionV>
           <wp:extent cx="1337310" cy="292100"/>
           <wp:effectExtent l="0" t="0" r="0" b="0"/>
           <wp:wrapNone/>
-          <wp:docPr id="1847854557" name="Picture 1"/>
+          <wp:docPr id="688450761" name="Picture 1"/>
           <wp:cNvGraphicFramePr>
             <a:graphicFrameLocks xmlns:a="http://schemas.openxmlformats.org/drawingml/2006/main" noChangeAspect="1"/>
           </wp:cNvGraphicFramePr>
@@ -226,79 +115,11 @@
         </wp:anchor>
       </w:drawing>
     </w:r>
-    <w:proofErr w:type="spellStart"/>
-    <w:r>
-      <w:rPr>
-        <w:lang w:val="fr-FR"/>
-      </w:rPr>
-      <w:t>Jeddah</w:t>
-    </w:r>
-    <w:proofErr w:type="spellEnd"/>
-    <w:r>
-      <w:rPr>
-        <w:lang w:val="fr-FR"/>
-      </w:rPr>
-      <w:t xml:space="preserve"> – </w:t>
-    </w:r>
-    <w:proofErr w:type="spellStart"/>
-    <w:r>
-      <w:rPr>
-        <w:lang w:val="fr-FR"/>
-      </w:rPr>
-      <w:t>Saudi</w:t>
-    </w:r>
-    <w:proofErr w:type="spellEnd"/>
-    <w:r>
-      <w:rPr>
-        <w:lang w:val="fr-FR"/>
-      </w:rPr>
-      <w:t xml:space="preserve"> Arabia</w:t>
-    </w:r>
-    <w:r>
-      <w:rPr>
-        <w:lang w:val="fr-FR"/>
-      </w:rPr>
-      <w:tab/>
-    </w:r>
-    <w:r>
-      <w:rPr>
-        <w:lang w:val="fr-FR"/>
-      </w:rPr>
-      <w:tab/>
-    </w:r>
-    <w:r>
-      <w:rPr>
-        <w:lang w:val="fr-FR"/>
-      </w:rPr>
-      <w:tab/>
-    </w:r>
-    <w:r>
-      <w:rPr>
-        <w:lang w:val="fr-FR"/>
-      </w:rPr>
-      <w:tab/>
-    </w:r>
-    <w:r>
-      <w:rPr>
-        <w:lang w:val="fr-FR"/>
-      </w:rPr>
-      <w:tab/>
-      <w:t xml:space="preserve">   </w:t>
-    </w:r>
-    <w:r>
-      <w:rPr>
-        <w:rtl/>
-        <w:lang w:val="fr-FR"/>
-      </w:rPr>
-      <w:t>رقم المبنى 7571</w:t>
-    </w:r>
-    <w:r>
-      <w:rPr>
-        <w:rFonts w:hint="cs"/>
-        <w:rtl/>
-        <w:lang w:val="fr-FR"/>
-      </w:rPr>
-      <w:t xml:space="preserve">   </w:t>
+    <w:r>
+      <w:rPr>
+        <w:lang w:val="fr-FR"/>
+      </w:rPr>
+      <w:t>Halton Middle East FZE</w:t>
     </w:r>
   </w:p>
   <w:p>
@@ -313,7 +134,13 @@
       <w:rPr>
         <w:lang w:val="fr-FR"/>
       </w:rPr>
-      <w:t>C.R. 4030531945</w:t>
+      <w:t>Jebel Ali Free Zone - South Zone</w:t>
+    </w:r>
+    <w:r>
+      <w:rPr>
+        <w:lang w:val="fr-FR"/>
+      </w:rPr>
+      <w:t xml:space="preserve"> </w:t>
     </w:r>
     <w:r>
       <w:rPr>
@@ -332,51 +159,13 @@
         <w:lang w:val="fr-FR"/>
       </w:rPr>
       <w:tab/>
-    </w:r>
-    <w:r>
-      <w:rPr>
-        <w:lang w:val="fr-FR"/>
-      </w:rPr>
-      <w:tab/>
-      <w:t xml:space="preserve"> </w:t>
-    </w:r>
-    <w:r>
-      <w:rPr>
-        <w:lang w:val="fr-FR"/>
-      </w:rPr>
-      <w:tab/>
-      <w:t xml:space="preserve">   </w:t>
-    </w:r>
-    <w:r>
-      <w:rPr>
-        <w:rFonts w:hint="cs"/>
-        <w:rtl/>
-        <w:lang w:val="fr-FR"/>
-      </w:rPr>
-      <w:t xml:space="preserve">جدة </w:t>
-    </w:r>
-    <w:r>
-      <w:rPr>
-        <w:rtl/>
-        <w:lang w:val="fr-FR"/>
-      </w:rPr>
-      <w:t>–</w:t>
-    </w:r>
-    <w:r>
-      <w:rPr>
-        <w:rFonts w:hint="cs"/>
-        <w:rtl/>
-        <w:lang w:val="fr-FR"/>
-      </w:rPr>
-      <w:t xml:space="preserve"> المملكة العربية السعودية</w:t>
-    </w:r>
-    <w:r>
-      <w:rPr>
-        <w:rFonts w:hint="cs"/>
-        <w:rtl/>
-        <w:lang w:val="fr-FR"/>
-      </w:rPr>
       <w:t xml:space="preserve">     </w:t>
+    </w:r>
+    <w:r>
+      <w:rPr>
+        <w:lang w:val="fr-FR"/>
+      </w:rPr>
+      <w:t>Tel. : +971-4-8138900</w:t>
     </w:r>
   </w:p>
   <w:p>
@@ -384,15 +173,26 @@
       <w:pStyle w:val="Table"/>
       <w:ind w:right="104"/>
       <w:rPr>
-        <w:rtl/>
-        <w:lang w:val="fr-FR"/>
-      </w:rPr>
-    </w:pPr>
-    <w:r>
-      <w:rPr>
-        <w:lang w:val="fr-FR"/>
-      </w:rPr>
-      <w:t>VAT : 311908248400003</w:t>
+        <w:lang w:val="fr-FR"/>
+      </w:rPr>
+    </w:pPr>
+    <w:r>
+      <w:rPr>
+        <w:lang w:val="fr-FR"/>
+      </w:rPr>
+      <w:t>Office/Warehouse S3B3SR08/WH8</w:t>
+    </w:r>
+    <w:r>
+      <w:rPr>
+        <w:lang w:val="fr-FR"/>
+      </w:rPr>
+      <w:t xml:space="preserve">                                                                </w:t>
+    </w:r>
+    <w:r>
+      <w:rPr>
+        <w:lang w:val="fr-FR"/>
+      </w:rPr>
+      <w:t>Fax : +971-4-8138901</w:t>
     </w:r>
     <w:r>
       <w:rPr>
@@ -411,46 +211,19 @@
         <w:lang w:val="fr-FR"/>
       </w:rPr>
       <w:tab/>
-    </w:r>
-    <w:r>
-      <w:rPr>
-        <w:lang w:val="fr-FR"/>
-      </w:rPr>
-      <w:tab/>
-    </w:r>
-    <w:r>
-      <w:rPr>
-        <w:rFonts w:hint="cs"/>
-        <w:rtl/>
-        <w:lang w:val="fr-FR"/>
-      </w:rPr>
-      <w:t xml:space="preserve">سجل </w:t>
-    </w:r>
-    <w:proofErr w:type="gramStart"/>
-    <w:r>
-      <w:rPr>
-        <w:rFonts w:hint="cs"/>
-        <w:rtl/>
-        <w:lang w:val="fr-FR"/>
-      </w:rPr>
-      <w:t>تجاري:</w:t>
-    </w:r>
-    <w:proofErr w:type="gramEnd"/>
-    <w:r>
-      <w:rPr>
-        <w:rFonts w:hint="cs"/>
-        <w:rtl/>
-        <w:lang w:val="fr-FR"/>
-      </w:rPr>
-      <w:t xml:space="preserve"> 4030531945  </w:t>
-    </w:r>
-    <w:r>
-      <w:rPr>
-        <w:rFonts w:hint="cs"/>
-        <w:rtl/>
-        <w:lang w:val="fr-FR"/>
-      </w:rPr>
-      <w:t xml:space="preserve">     </w:t>
+      <w:t xml:space="preserve">               </w:t>
+    </w:r>
+    <w:r>
+      <w:rPr>
+        <w:lang w:val="fr-FR"/>
+      </w:rPr>
+      <w:t xml:space="preserve">           </w:t>
+    </w:r>
+    <w:r>
+      <w:rPr>
+        <w:lang w:val="fr-FR"/>
+      </w:rPr>
+      <w:t>Fax : +</w:t>
     </w:r>
   </w:p>
   <w:p>
@@ -465,7 +238,7 @@
       <w:rPr>
         <w:lang w:val="fr-FR"/>
       </w:rPr>
-      <w:t>Tel. +966 (012) 6614490</w:t>
+      <w:t>PO Box 18116</w:t>
     </w:r>
     <w:r>
       <w:rPr>
@@ -484,83 +257,44 @@
         <w:lang w:val="fr-FR"/>
       </w:rPr>
       <w:tab/>
-      <w:t xml:space="preserve">               </w:t>
-    </w:r>
-    <w:r>
-      <w:rPr>
-        <w:lang w:val="fr-FR"/>
-      </w:rPr>
-      <w:t>+</w:t>
-    </w:r>
-    <w:r>
-      <w:rPr>
-        <w:rFonts w:hint="cs"/>
-        <w:rtl/>
-        <w:lang w:val="fr-FR"/>
-      </w:rPr>
-      <w:t>966</w:t>
-    </w:r>
-    <w:r>
-      <w:rPr>
-        <w:lang w:val="fr-FR"/>
-      </w:rPr>
-      <w:t>(</w:t>
-    </w:r>
-    <w:r>
-      <w:rPr>
-        <w:rFonts w:hint="cs"/>
-        <w:rtl/>
-        <w:lang w:val="fr-FR"/>
-      </w:rPr>
-      <w:t>012</w:t>
-    </w:r>
-    <w:r>
-      <w:rPr>
-        <w:lang w:val="fr-FR"/>
-      </w:rPr>
-      <w:t>)</w:t>
-    </w:r>
-    <w:r>
-      <w:rPr>
-        <w:rFonts w:hint="cs"/>
-        <w:rtl/>
-        <w:lang w:val="fr-FR"/>
-      </w:rPr>
-      <w:t xml:space="preserve"> هاتف </w:t>
-    </w:r>
-    <w:r>
-      <w:rPr>
-        <w:rtl/>
-        <w:lang w:val="fr-FR"/>
-      </w:rPr>
-      <w:t xml:space="preserve">: </w:t>
-    </w:r>
-    <w:r>
-      <w:rPr>
-        <w:rFonts w:hint="cs"/>
-        <w:rtl/>
-        <w:lang w:val="fr-FR"/>
-      </w:rPr>
-      <w:t>6614490</w:t>
-    </w:r>
-    <w:r>
-      <w:rPr>
-        <w:rFonts w:hint="cs"/>
-        <w:sz w:val="18"/>
-        <w:szCs w:val="18"/>
-        <w:rtl/>
-        <w:lang w:val="fr-FR"/>
-      </w:rPr>
-      <w:t xml:space="preserve">    </w:t>
+    </w:r>
+    <w:r>
+      <w:rPr>
+        <w:lang w:val="fr-FR"/>
+      </w:rPr>
+      <w:tab/>
+      <w:t xml:space="preserve">     </w:t>
+    </w:r>
+    <w:r>
+      <w:rPr>
+        <w:lang w:val="fr-FR"/>
+      </w:rPr>
+      <w:tab/>
+      <w:t xml:space="preserve">     </w:t>
     </w:r>
   </w:p>
   <w:p>
     <w:pPr>
-      <w:pStyle w:val="Footer"/>
-      <w:rPr>
-        <w:lang w:val="fr-FR"/>
-      </w:rPr>
-    </w:pPr>
+      <w:pStyle w:val="Table"/>
+      <w:ind w:right="104"/>
+      <w:rPr>
+        <w:lang w:val="fr-FR"/>
+      </w:rPr>
+    </w:pPr>
+    <w:proofErr w:type="spellStart"/>
+    <w:r>
+      <w:rPr>
+        <w:lang w:val="fr-FR"/>
+      </w:rPr>
+      <w:t>Dubai</w:t>
+    </w:r>
+    <w:proofErr w:type="spellEnd"/>
+    <w:r>
+      <w:rPr>
+        <w:lang w:val="fr-FR"/>
+      </w:rPr>
+      <w:t>, United Arab Emirates</w:t>
+    </w:r>
   </w:p>
 </w:ftr>
 </file>

</xml_diff>